<commit_message>
Updated resume, project pages, and added videoswalk folder
</commit_message>
<xml_diff>
--- a/public/Resume.docx
+++ b/public/Resume.docx
@@ -4,8 +4,10 @@
   <w:body>
     <w:p>
       <w:pPr>
-        <w:rPr>
-          <w:b w:val="1"/>
+        <w:spacing w:line="240" w:lineRule="auto"/>
+        <w:rPr>
+          <w:b w:val="1"/>
+          <w:bCs w:val="1"/>
           <w:sz w:val="36"/>
           <w:szCs w:val="36"/>
         </w:rPr>
@@ -13,6 +15,7 @@
       <w:r>
         <w:rPr>
           <w:b w:val="1"/>
+          <w:bCs w:val="1"/>
           <w:sz w:val="36"/>
           <w:szCs w:val="36"/>
           <w:rtl w:val="0"/>
@@ -23,42 +26,56 @@
     <w:p>
       <w:pPr>
         <w:rPr>
-          <w:sz w:val="24"/>
-          <w:szCs w:val="24"/>
-        </w:rPr>
-      </w:pPr>
-      <w:r>
-        <w:rPr>
-          <w:b w:val="1"/>
-          <w:sz w:val="24"/>
-          <w:szCs w:val="24"/>
-          <w:rtl w:val="0"/>
-        </w:rPr>
-        <w:t xml:space="preserve">📲</w:t>
+          <w:b w:val="1"/>
+          <w:bCs w:val="1"/>
+          <w:sz w:val="24"/>
+          <w:szCs w:val="24"/>
+        </w:rPr>
+      </w:pPr>
+      <w:r>
+        <w:rPr>
+          <w:rtl w:val="0"/>
+        </w:rPr>
+      </w:r>
+    </w:p>
+    <w:p>
+      <w:pPr>
+        <w:rPr>
+          <w:sz w:val="24"/>
+          <w:szCs w:val="24"/>
+        </w:rPr>
+      </w:pPr>
+      <w:r>
+        <w:rPr>
+          <w:b w:val="1"/>
+          <w:bCs w:val="1"/>
+          <w:sz w:val="24"/>
+          <w:szCs w:val="24"/>
+          <w:rtl w:val="0"/>
+        </w:rPr>
+        <w:t xml:space="preserve">+</w:t>
+      </w:r>
+      <w:r>
+        <w:rPr>
+          <w:b w:val="1"/>
+          <w:bCs w:val="1"/>
+          <w:sz w:val="24"/>
+          <w:szCs w:val="24"/>
+          <w:rtl w:val="0"/>
+        </w:rPr>
+        <w:t xml:space="preserve">91 9971911118</w:t>
+      </w:r>
+      <w:r>
+        <w:rPr>
+          <w:b w:val="1"/>
+          <w:bCs w:val="1"/>
+          <w:sz w:val="24"/>
+          <w:szCs w:val="24"/>
+          <w:rtl w:val="0"/>
+        </w:rPr>
+        <w:t xml:space="preserve"> | </w:t>
       </w:r>
       <w:hyperlink r:id="rId6">
-        <w:r>
-          <w:rPr>
-            <w:b w:val="1"/>
-            <w:color w:val="1155cc"/>
-            <w:sz w:val="24"/>
-            <w:szCs w:val="24"/>
-            <w:u w:val="single"/>
-            <w:rtl w:val="0"/>
-          </w:rPr>
-          <w:t xml:space="preserve">+Phone Number</w:t>
-        </w:r>
-      </w:hyperlink>
-      <w:r>
-        <w:rPr>
-          <w:b w:val="1"/>
-          <w:sz w:val="24"/>
-          <w:szCs w:val="24"/>
-          <w:rtl w:val="0"/>
-        </w:rPr>
-        <w:t xml:space="preserve"> | </w:t>
-      </w:r>
-      <w:hyperlink r:id="rId7">
         <w:r>
           <w:rPr>
             <w:color w:val="1155cc"/>
@@ -67,7 +84,7 @@
             <w:u w:val="single"/>
             <w:rtl w:val="0"/>
           </w:rPr>
-          <w:t xml:space="preserve">EMail </w:t>
+          <w:t xml:space="preserve">ashmeetsinghkalsi.dev@gmail.com</w:t>
         </w:r>
       </w:hyperlink>
       <w:r>
@@ -76,9 +93,30 @@
           <w:szCs w:val="24"/>
           <w:rtl w:val="0"/>
         </w:rPr>
-        <w:t xml:space="preserve">| </w:t>
-      </w:r>
-      <w:hyperlink r:id="rId8">
+        <w:t xml:space="preserve">  </w:t>
+      </w:r>
+    </w:p>
+    <w:p>
+      <w:pPr>
+        <w:rPr>
+          <w:sz w:val="24"/>
+          <w:szCs w:val="24"/>
+        </w:rPr>
+      </w:pPr>
+      <w:r>
+        <w:rPr>
+          <w:rtl w:val="0"/>
+        </w:rPr>
+      </w:r>
+    </w:p>
+    <w:p>
+      <w:pPr>
+        <w:rPr>
+          <w:sz w:val="24"/>
+          <w:szCs w:val="24"/>
+        </w:rPr>
+      </w:pPr>
+      <w:hyperlink r:id="rId7">
         <w:r>
           <w:rPr>
             <w:color w:val="1155cc"/>
@@ -98,7 +136,7 @@
         </w:rPr>
         <w:t xml:space="preserve"> | </w:t>
       </w:r>
-      <w:hyperlink r:id="rId9">
+      <w:hyperlink r:id="rId8">
         <w:r>
           <w:rPr>
             <w:color w:val="1155cc"/>
@@ -118,7 +156,7 @@
         </w:rPr>
         <w:t xml:space="preserve"> | </w:t>
       </w:r>
-      <w:hyperlink r:id="rId10">
+      <w:hyperlink r:id="rId9">
         <w:r>
           <w:rPr>
             <w:color w:val="1155cc"/>
@@ -138,7 +176,7 @@
         </w:rPr>
         <w:t xml:space="preserve"> | </w:t>
       </w:r>
-      <w:hyperlink r:id="rId11">
+      <w:hyperlink r:id="rId10">
         <w:r>
           <w:rPr>
             <w:color w:val="1155cc"/>
@@ -173,6 +211,7 @@
       <w:pPr>
         <w:rPr>
           <w:b w:val="1"/>
+          <w:bCs w:val="1"/>
           <w:sz w:val="28"/>
           <w:szCs w:val="28"/>
         </w:rPr>
@@ -180,86 +219,256 @@
       <w:r>
         <w:rPr>
           <w:b w:val="1"/>
+          <w:bCs w:val="1"/>
           <w:sz w:val="28"/>
           <w:szCs w:val="28"/>
           <w:rtl w:val="0"/>
         </w:rPr>
-        <w:t xml:space="preserve">SUMMARY:</w:t>
-      </w:r>
-    </w:p>
-    <w:p>
-      <w:pPr>
-        <w:rPr>
-          <w:b w:val="1"/>
+        <w:t xml:space="preserve">CAREER OBJECTIVES :</w:t>
+      </w:r>
+    </w:p>
+    <w:p>
+      <w:pPr>
+        <w:jc w:val="both"/>
+        <w:rPr>
+          <w:sz w:val="24"/>
+          <w:szCs w:val="24"/>
+        </w:rPr>
+      </w:pPr>
+      <w:r>
+        <w:rPr>
+          <w:sz w:val="24"/>
+          <w:szCs w:val="24"/>
+          <w:rtl w:val="0"/>
+        </w:rPr>
+        <w:t xml:space="preserve">I am seeking an opportunity in a dynamic organisation where I can apply my technical knowledge and problem-solving skills effectively. Through consistent learning and dedication, I aim to gain practical experience, enhance my professional abilities, and contribute meaningfully to the company’s growth and objectives.</w:t>
+      </w:r>
+    </w:p>
+    <w:p>
+      <w:pPr>
+        <w:rPr>
+          <w:sz w:val="24"/>
+          <w:szCs w:val="24"/>
+        </w:rPr>
+      </w:pPr>
+      <w:r>
+        <w:rPr>
+          <w:rtl w:val="0"/>
+        </w:rPr>
+      </w:r>
+    </w:p>
+    <w:p>
+      <w:pPr>
+        <w:rPr>
+          <w:b w:val="1"/>
+          <w:bCs w:val="1"/>
           <w:sz w:val="28"/>
           <w:szCs w:val="28"/>
         </w:rPr>
       </w:pPr>
       <w:r>
         <w:rPr>
-          <w:rtl w:val="0"/>
-        </w:rPr>
-      </w:r>
-    </w:p>
-    <w:p>
-      <w:pPr>
-        <w:rPr>
-          <w:sz w:val="24"/>
-          <w:szCs w:val="24"/>
-        </w:rPr>
-      </w:pPr>
-      <w:r>
-        <w:rPr>
-          <w:sz w:val="24"/>
-          <w:szCs w:val="24"/>
-          <w:rtl w:val="0"/>
-        </w:rPr>
-        <w:t xml:space="preserve">Full stack developer passionate about building both the front-end and back-end of web applications. I enjoy designing and developing solutions that are not only functional but also visually engaging.</w:t>
-      </w:r>
-    </w:p>
-    <w:p>
-      <w:pPr>
-        <w:rPr>
-          <w:sz w:val="24"/>
-          <w:szCs w:val="24"/>
-        </w:rPr>
-      </w:pPr>
-      <w:r>
-        <w:rPr>
-          <w:rtl w:val="0"/>
-        </w:rPr>
-      </w:r>
-    </w:p>
-    <w:p>
-      <w:pPr>
-        <w:rPr>
-          <w:b w:val="1"/>
+          <w:b w:val="1"/>
+          <w:bCs w:val="1"/>
           <w:sz w:val="28"/>
           <w:szCs w:val="28"/>
-        </w:rPr>
-      </w:pPr>
-      <w:r>
-        <w:rPr>
-          <w:b w:val="1"/>
+          <w:rtl w:val="0"/>
+        </w:rPr>
+        <w:t xml:space="preserve">Technical Skills :</w:t>
+      </w:r>
+    </w:p>
+    <w:p>
+      <w:pPr>
+        <w:numPr>
+          <w:ilvl w:val="0"/>
+          <w:numId w:val="2"/>
+        </w:numPr>
+        <w:ind w:left="720" w:hanging="360"/>
+        <w:rPr>
+          <w:b w:val="1"/>
+          <w:bCs w:val="1"/>
+          <w:sz w:val="24"/>
+          <w:szCs w:val="24"/>
+        </w:rPr>
+      </w:pPr>
+      <w:r>
+        <w:rPr>
+          <w:b w:val="1"/>
+          <w:bCs w:val="1"/>
+          <w:sz w:val="24"/>
+          <w:szCs w:val="24"/>
+          <w:rtl w:val="0"/>
+        </w:rPr>
+        <w:t xml:space="preserve">Frontend : </w:t>
+      </w:r>
+      <w:r>
+        <w:rPr>
+          <w:sz w:val="24"/>
+          <w:szCs w:val="24"/>
+          <w:rtl w:val="0"/>
+        </w:rPr>
+        <w:t xml:space="preserve">Javascript, React Js , Redux.</w:t>
+      </w:r>
+    </w:p>
+    <w:p>
+      <w:pPr>
+        <w:numPr>
+          <w:ilvl w:val="0"/>
+          <w:numId w:val="2"/>
+        </w:numPr>
+        <w:ind w:left="720" w:hanging="360"/>
+        <w:rPr>
+          <w:b w:val="1"/>
+          <w:bCs w:val="1"/>
+          <w:sz w:val="24"/>
+          <w:szCs w:val="24"/>
+        </w:rPr>
+      </w:pPr>
+      <w:r>
+        <w:rPr>
+          <w:b w:val="1"/>
+          <w:bCs w:val="1"/>
+          <w:sz w:val="24"/>
+          <w:szCs w:val="24"/>
+          <w:rtl w:val="0"/>
+        </w:rPr>
+        <w:t xml:space="preserve">Backend : </w:t>
+      </w:r>
+      <w:r>
+        <w:rPr>
+          <w:sz w:val="24"/>
+          <w:szCs w:val="24"/>
+          <w:rtl w:val="0"/>
+        </w:rPr>
+        <w:t xml:space="preserve">Express, NodeJS , EJS.</w:t>
+      </w:r>
+    </w:p>
+    <w:p>
+      <w:pPr>
+        <w:numPr>
+          <w:ilvl w:val="0"/>
+          <w:numId w:val="2"/>
+        </w:numPr>
+        <w:ind w:left="720" w:hanging="360"/>
+        <w:rPr>
+          <w:b w:val="1"/>
+          <w:bCs w:val="1"/>
+          <w:sz w:val="24"/>
+          <w:szCs w:val="24"/>
+        </w:rPr>
+      </w:pPr>
+      <w:r>
+        <w:rPr>
+          <w:b w:val="1"/>
+          <w:bCs w:val="1"/>
+          <w:sz w:val="24"/>
+          <w:szCs w:val="24"/>
+          <w:rtl w:val="0"/>
+        </w:rPr>
+        <w:t xml:space="preserve">Database : </w:t>
+      </w:r>
+      <w:r>
+        <w:rPr>
+          <w:sz w:val="24"/>
+          <w:szCs w:val="24"/>
+          <w:rtl w:val="0"/>
+        </w:rPr>
+        <w:t xml:space="preserve">mySql , MongoDB.</w:t>
+      </w:r>
+    </w:p>
+    <w:p>
+      <w:pPr>
+        <w:numPr>
+          <w:ilvl w:val="0"/>
+          <w:numId w:val="2"/>
+        </w:numPr>
+        <w:ind w:left="720" w:hanging="360"/>
+        <w:rPr>
+          <w:sz w:val="24"/>
+          <w:szCs w:val="24"/>
+        </w:rPr>
+      </w:pPr>
+      <w:r>
+        <w:rPr>
+          <w:b w:val="1"/>
+          <w:bCs w:val="1"/>
+          <w:sz w:val="24"/>
+          <w:szCs w:val="24"/>
+          <w:rtl w:val="0"/>
+        </w:rPr>
+        <w:t xml:space="preserve">Hosting / Cloud : </w:t>
+      </w:r>
+      <w:r>
+        <w:rPr>
+          <w:sz w:val="24"/>
+          <w:szCs w:val="24"/>
+          <w:rtl w:val="0"/>
+        </w:rPr>
+        <w:t xml:space="preserve">Firebase.</w:t>
+      </w:r>
+    </w:p>
+    <w:p>
+      <w:pPr>
+        <w:numPr>
+          <w:ilvl w:val="0"/>
+          <w:numId w:val="2"/>
+        </w:numPr>
+        <w:ind w:left="720" w:hanging="360"/>
+        <w:rPr>
+          <w:sz w:val="24"/>
+          <w:szCs w:val="24"/>
+        </w:rPr>
+      </w:pPr>
+      <w:r>
+        <w:rPr>
+          <w:b w:val="1"/>
+          <w:bCs w:val="1"/>
+          <w:sz w:val="24"/>
+          <w:szCs w:val="24"/>
+          <w:rtl w:val="0"/>
+        </w:rPr>
+        <w:t xml:space="preserve">Programming Languages:</w:t>
+      </w:r>
+      <w:r>
+        <w:rPr>
+          <w:sz w:val="24"/>
+          <w:szCs w:val="24"/>
+          <w:rtl w:val="0"/>
+        </w:rPr>
+        <w:t xml:space="preserve"> C++.</w:t>
+      </w:r>
+    </w:p>
+    <w:p>
+      <w:pPr>
+        <w:rPr>
+          <w:sz w:val="24"/>
+          <w:szCs w:val="24"/>
+        </w:rPr>
+      </w:pPr>
+      <w:r>
+        <w:rPr>
+          <w:rtl w:val="0"/>
+        </w:rPr>
+      </w:r>
+    </w:p>
+    <w:p>
+      <w:pPr>
+        <w:rPr>
+          <w:b w:val="1"/>
+          <w:bCs w:val="1"/>
           <w:sz w:val="28"/>
           <w:szCs w:val="28"/>
-          <w:rtl w:val="0"/>
-        </w:rPr>
-        <w:t xml:space="preserve">Technical Skills:</w:t>
-      </w:r>
-    </w:p>
-    <w:p>
-      <w:pPr>
-        <w:rPr>
-          <w:b w:val="1"/>
-          <w:sz w:val="26"/>
-          <w:szCs w:val="26"/>
-        </w:rPr>
-      </w:pPr>
-      <w:r>
-        <w:rPr>
-          <w:rtl w:val="0"/>
-        </w:rPr>
+        </w:rPr>
+      </w:pPr>
+      <w:r>
+        <w:rPr>
+          <w:b w:val="1"/>
+          <w:bCs w:val="1"/>
+          <w:sz w:val="28"/>
+          <w:szCs w:val="28"/>
+          <w:rtl w:val="0"/>
+        </w:rPr>
+        <w:t xml:space="preserve">Educational Background:</w:t>
       </w:r>
     </w:p>
     <w:p>
@@ -269,28 +478,24 @@
           <w:numId w:val="1"/>
         </w:numPr>
         <w:ind w:left="720" w:hanging="360"/>
-        <w:rPr>
-          <w:b w:val="1"/>
-          <w:sz w:val="24"/>
-          <w:szCs w:val="24"/>
-        </w:rPr>
-      </w:pPr>
-      <w:r>
-        <w:rPr>
-          <w:b w:val="1"/>
-          <w:sz w:val="24"/>
-          <w:szCs w:val="24"/>
-          <w:rtl w:val="0"/>
-        </w:rPr>
-        <w:t xml:space="preserve">Frontend : </w:t>
-      </w:r>
-      <w:r>
-        <w:rPr>
-          <w:sz w:val="24"/>
-          <w:szCs w:val="24"/>
-          <w:rtl w:val="0"/>
-        </w:rPr>
-        <w:t xml:space="preserve">Javascript, React Js , Redux.</w:t>
+        <w:jc w:val="both"/>
+        <w:rPr>
+          <w:sz w:val="24"/>
+          <w:szCs w:val="24"/>
+        </w:rPr>
+      </w:pPr>
+      <w:r>
+        <w:rPr>
+          <w:sz w:val="24"/>
+          <w:szCs w:val="24"/>
+          <w:rtl w:val="0"/>
+        </w:rPr>
+        <w:t xml:space="preserve">Senior Secondary (Class XII), Guru Harkrishan Public School, Vasant Vihar — 2020-2021.</w:t>
+      </w:r>
+      <w:r>
+        <w:rPr>
+          <w:rtl w:val="0"/>
+        </w:rPr>
       </w:r>
     </w:p>
     <w:p>
@@ -300,108 +505,117 @@
           <w:numId w:val="1"/>
         </w:numPr>
         <w:ind w:left="720" w:hanging="360"/>
-        <w:rPr>
-          <w:b w:val="1"/>
-          <w:sz w:val="24"/>
-          <w:szCs w:val="24"/>
-        </w:rPr>
-      </w:pPr>
-      <w:r>
-        <w:rPr>
-          <w:b w:val="1"/>
-          <w:sz w:val="24"/>
-          <w:szCs w:val="24"/>
-          <w:rtl w:val="0"/>
-        </w:rPr>
-        <w:t xml:space="preserve">Backend : </w:t>
-      </w:r>
-      <w:r>
-        <w:rPr>
-          <w:sz w:val="24"/>
-          <w:szCs w:val="24"/>
-          <w:rtl w:val="0"/>
-        </w:rPr>
-        <w:t xml:space="preserve">Express, NodeJS , EJS.</w:t>
+        <w:jc w:val="both"/>
+        <w:rPr>
+          <w:sz w:val="24"/>
+          <w:szCs w:val="24"/>
+          <w:u w:val="none"/>
+        </w:rPr>
+      </w:pPr>
+      <w:r>
+        <w:rPr>
+          <w:sz w:val="24"/>
+          <w:szCs w:val="24"/>
+          <w:rtl w:val="0"/>
+        </w:rPr>
+        <w:t xml:space="preserve">B. Tech in Computer Science &amp; Engineering, Netaji Subhas University of Technology (NSUT), Dwarka — 2021–2025. </w:t>
+      </w:r>
+    </w:p>
+    <w:p>
+      <w:pPr>
+        <w:rPr>
+          <w:sz w:val="24"/>
+          <w:szCs w:val="24"/>
+        </w:rPr>
+      </w:pPr>
+      <w:r>
+        <w:rPr>
+          <w:rtl w:val="0"/>
+        </w:rPr>
+      </w:r>
+    </w:p>
+    <w:p>
+      <w:pPr>
+        <w:rPr>
+          <w:b w:val="1"/>
+          <w:bCs w:val="1"/>
+          <w:sz w:val="26"/>
+          <w:szCs w:val="26"/>
+        </w:rPr>
+      </w:pPr>
+      <w:r>
+        <w:rPr>
+          <w:b w:val="1"/>
+          <w:bCs w:val="1"/>
+          <w:sz w:val="26"/>
+          <w:szCs w:val="26"/>
+          <w:rtl w:val="0"/>
+        </w:rPr>
+        <w:t xml:space="preserve">Certifications :</w:t>
       </w:r>
     </w:p>
     <w:p>
       <w:pPr>
         <w:numPr>
           <w:ilvl w:val="0"/>
-          <w:numId w:val="1"/>
+          <w:numId w:val="4"/>
         </w:numPr>
         <w:ind w:left="720" w:hanging="360"/>
         <w:rPr>
-          <w:b w:val="1"/>
-          <w:sz w:val="24"/>
-          <w:szCs w:val="24"/>
-        </w:rPr>
-      </w:pPr>
-      <w:r>
-        <w:rPr>
-          <w:b w:val="1"/>
-          <w:sz w:val="24"/>
-          <w:szCs w:val="24"/>
-          <w:rtl w:val="0"/>
-        </w:rPr>
-        <w:t xml:space="preserve">Database : </w:t>
-      </w:r>
-      <w:r>
-        <w:rPr>
-          <w:sz w:val="24"/>
-          <w:szCs w:val="24"/>
-          <w:rtl w:val="0"/>
-        </w:rPr>
-        <w:t xml:space="preserve">mySql , MongoDB.</w:t>
+          <w:sz w:val="24"/>
+          <w:szCs w:val="24"/>
+          <w:u w:val="none"/>
+        </w:rPr>
+      </w:pPr>
+      <w:r>
+        <w:rPr>
+          <w:sz w:val="24"/>
+          <w:szCs w:val="24"/>
+          <w:rtl w:val="0"/>
+        </w:rPr>
+        <w:t xml:space="preserve">AI Tools Course – Udemy  </w:t>
       </w:r>
     </w:p>
     <w:p>
       <w:pPr>
         <w:numPr>
           <w:ilvl w:val="0"/>
-          <w:numId w:val="1"/>
+          <w:numId w:val="4"/>
         </w:numPr>
         <w:ind w:left="720" w:hanging="360"/>
         <w:rPr>
           <w:sz w:val="24"/>
           <w:szCs w:val="24"/>
-        </w:rPr>
-      </w:pPr>
-      <w:r>
-        <w:rPr>
-          <w:b w:val="1"/>
-          <w:sz w:val="24"/>
-          <w:szCs w:val="24"/>
-          <w:rtl w:val="0"/>
-        </w:rPr>
-        <w:t xml:space="preserve">Programming Languages:</w:t>
-      </w:r>
-      <w:r>
-        <w:rPr>
-          <w:sz w:val="24"/>
-          <w:szCs w:val="24"/>
-          <w:rtl w:val="0"/>
-        </w:rPr>
-        <w:t xml:space="preserve"> C++.</w:t>
-      </w:r>
-    </w:p>
-    <w:p>
-      <w:pPr>
-        <w:rPr>
-          <w:sz w:val="24"/>
-          <w:szCs w:val="24"/>
-        </w:rPr>
-      </w:pPr>
-      <w:r>
-        <w:rPr>
-          <w:rtl w:val="0"/>
-        </w:rPr>
-      </w:r>
-    </w:p>
-    <w:p>
-      <w:pPr>
-        <w:rPr>
-          <w:b w:val="1"/>
+          <w:u w:val="none"/>
+        </w:rPr>
+      </w:pPr>
+      <w:r>
+        <w:rPr>
+          <w:sz w:val="24"/>
+          <w:szCs w:val="24"/>
+          <w:rtl w:val="0"/>
+        </w:rPr>
+        <w:t xml:space="preserve">Organisational Behaviour – NPTEL</w:t>
+      </w:r>
+    </w:p>
+    <w:p>
+      <w:pPr>
+        <w:rPr>
+          <w:sz w:val="26"/>
+          <w:szCs w:val="26"/>
+        </w:rPr>
+      </w:pPr>
+      <w:r>
+        <w:rPr>
+          <w:rtl w:val="0"/>
+        </w:rPr>
+      </w:r>
+    </w:p>
+    <w:p>
+      <w:pPr>
+        <w:rPr>
+          <w:b w:val="1"/>
+          <w:bCs w:val="1"/>
           <w:sz w:val="28"/>
           <w:szCs w:val="28"/>
         </w:rPr>
@@ -409,189 +623,27 @@
       <w:r>
         <w:rPr>
           <w:b w:val="1"/>
+          <w:bCs w:val="1"/>
           <w:sz w:val="28"/>
           <w:szCs w:val="28"/>
           <w:rtl w:val="0"/>
         </w:rPr>
-        <w:t xml:space="preserve">Education:</w:t>
-      </w:r>
-    </w:p>
-    <w:p>
-      <w:pPr>
-        <w:rPr>
-          <w:b w:val="1"/>
-          <w:sz w:val="28"/>
-          <w:szCs w:val="28"/>
-        </w:rPr>
-      </w:pPr>
-      <w:r>
-        <w:rPr>
-          <w:rtl w:val="0"/>
-        </w:rPr>
-      </w:r>
-    </w:p>
-    <w:p>
-      <w:pPr>
-        <w:rPr>
-          <w:sz w:val="24"/>
-          <w:szCs w:val="24"/>
-        </w:rPr>
-      </w:pPr>
-      <w:r>
-        <w:rPr>
-          <w:sz w:val="24"/>
-          <w:szCs w:val="24"/>
-          <w:rtl w:val="0"/>
-        </w:rPr>
-        <w:t xml:space="preserve">B.Tech in Computer Science Engineering, Netaji Subhas University of Technology (NSUT), Dwarka — 2021–2025. </w:t>
-      </w:r>
-    </w:p>
-    <w:p>
-      <w:pPr>
-        <w:rPr>
-          <w:sz w:val="24"/>
-          <w:szCs w:val="24"/>
-        </w:rPr>
-      </w:pPr>
-      <w:r>
-        <w:rPr>
-          <w:rtl w:val="0"/>
-        </w:rPr>
-      </w:r>
-    </w:p>
-    <w:p>
-      <w:pPr>
-        <w:rPr>
-          <w:b w:val="1"/>
+        <w:t xml:space="preserve">My Projects :</w:t>
+      </w:r>
+    </w:p>
+    <w:p>
+      <w:pPr>
+        <w:ind w:left="0" w:firstLine="0"/>
+        <w:rPr>
           <w:sz w:val="26"/>
           <w:szCs w:val="26"/>
         </w:rPr>
       </w:pPr>
-      <w:r>
-        <w:rPr>
-          <w:b w:val="1"/>
-          <w:sz w:val="26"/>
-          <w:szCs w:val="26"/>
-          <w:rtl w:val="0"/>
-        </w:rPr>
-        <w:t xml:space="preserve">Certifications:</w:t>
-      </w:r>
-    </w:p>
-    <w:p>
-      <w:pPr>
-        <w:rPr>
-          <w:b w:val="1"/>
-          <w:sz w:val="26"/>
-          <w:szCs w:val="26"/>
-        </w:rPr>
-      </w:pPr>
-      <w:r>
-        <w:rPr>
-          <w:rtl w:val="0"/>
-        </w:rPr>
-      </w:r>
-    </w:p>
-    <w:p>
-      <w:pPr>
-        <w:rPr>
-          <w:sz w:val="24"/>
-          <w:szCs w:val="24"/>
-        </w:rPr>
-      </w:pPr>
-      <w:r>
-        <w:rPr>
-          <w:sz w:val="24"/>
-          <w:szCs w:val="24"/>
-          <w:rtl w:val="0"/>
-        </w:rPr>
-        <w:t xml:space="preserve">AI Tools Course – Udemy  </w:t>
-      </w:r>
-    </w:p>
-    <w:p>
-      <w:pPr>
-        <w:rPr>
-          <w:sz w:val="24"/>
-          <w:szCs w:val="24"/>
-        </w:rPr>
-      </w:pPr>
-      <w:r>
-        <w:rPr>
-          <w:sz w:val="24"/>
-          <w:szCs w:val="24"/>
-          <w:rtl w:val="0"/>
-        </w:rPr>
-        <w:t xml:space="preserve">Organisational Behaviour – NPTEL</w:t>
-      </w:r>
-    </w:p>
-    <w:p>
-      <w:pPr>
-        <w:rPr>
-          <w:sz w:val="26"/>
-          <w:szCs w:val="26"/>
-        </w:rPr>
-      </w:pPr>
-      <w:r>
-        <w:rPr>
-          <w:rtl w:val="0"/>
-        </w:rPr>
-      </w:r>
-    </w:p>
-    <w:p>
-      <w:pPr>
-        <w:rPr>
-          <w:sz w:val="26"/>
-          <w:szCs w:val="26"/>
-        </w:rPr>
-      </w:pPr>
-      <w:r>
-        <w:rPr>
-          <w:rtl w:val="0"/>
-        </w:rPr>
-      </w:r>
-    </w:p>
-    <w:p>
-      <w:pPr>
-        <w:rPr>
-          <w:b w:val="1"/>
-          <w:sz w:val="28"/>
-          <w:szCs w:val="28"/>
-        </w:rPr>
-      </w:pPr>
-      <w:r>
-        <w:rPr>
-          <w:b w:val="1"/>
-          <w:sz w:val="28"/>
-          <w:szCs w:val="28"/>
-          <w:rtl w:val="0"/>
-        </w:rPr>
-        <w:t xml:space="preserve">Projects:</w:t>
-      </w:r>
-    </w:p>
-    <w:p>
-      <w:pPr>
-        <w:rPr>
-          <w:b w:val="1"/>
-          <w:sz w:val="26"/>
-          <w:szCs w:val="26"/>
-        </w:rPr>
-      </w:pPr>
-      <w:r>
-        <w:rPr>
-          <w:rtl w:val="0"/>
-        </w:rPr>
-      </w:r>
-    </w:p>
-    <w:p>
-      <w:pPr>
-        <w:rPr>
-          <w:sz w:val="26"/>
-          <w:szCs w:val="26"/>
-        </w:rPr>
-      </w:pPr>
-      <w:hyperlink r:id="rId12">
+      <w:hyperlink r:id="rId11">
         <w:r>
           <w:rPr>
             <w:b w:val="1"/>
+            <w:bCs w:val="1"/>
             <w:color w:val="1155cc"/>
             <w:sz w:val="26"/>
             <w:szCs w:val="26"/>
@@ -604,6 +656,7 @@
       <w:r>
         <w:rPr>
           <w:b w:val="1"/>
+          <w:bCs w:val="1"/>
           <w:sz w:val="26"/>
           <w:szCs w:val="26"/>
           <w:rtl w:val="0"/>
@@ -632,6 +685,7 @@
       <w:r>
         <w:rPr>
           <w:b w:val="1"/>
+          <w:bCs w:val="1"/>
           <w:sz w:val="26"/>
           <w:szCs w:val="26"/>
           <w:rtl w:val="0"/>
@@ -670,9 +724,10 @@
       <w:pPr>
         <w:numPr>
           <w:ilvl w:val="0"/>
-          <w:numId w:val="2"/>
+          <w:numId w:val="3"/>
         </w:numPr>
         <w:ind w:left="720" w:hanging="360"/>
+        <w:jc w:val="both"/>
         <w:rPr>
           <w:rFonts w:ascii="Roboto" w:cs="Roboto" w:eastAsia="Roboto" w:hAnsi="Roboto"/>
           <w:color w:val="333333"/>
@@ -697,45 +752,33 @@
     <w:p>
       <w:pPr>
         <w:ind w:left="720" w:firstLine="0"/>
-        <w:rPr>
-          <w:rFonts w:ascii="Roboto" w:cs="Roboto" w:eastAsia="Roboto" w:hAnsi="Roboto"/>
-          <w:color w:val="333333"/>
-          <w:sz w:val="24"/>
-          <w:szCs w:val="24"/>
-          <w:highlight w:val="white"/>
-        </w:rPr>
-      </w:pPr>
-      <w:r>
-        <w:rPr>
-          <w:rtl w:val="0"/>
-        </w:rPr>
-      </w:r>
-    </w:p>
-    <w:p>
-      <w:pPr>
-        <w:rPr>
-          <w:b w:val="1"/>
+        <w:jc w:val="both"/>
+        <w:rPr>
+          <w:rFonts w:ascii="Roboto" w:cs="Roboto" w:eastAsia="Roboto" w:hAnsi="Roboto"/>
+          <w:color w:val="333333"/>
+          <w:sz w:val="24"/>
+          <w:szCs w:val="24"/>
+          <w:highlight w:val="white"/>
+        </w:rPr>
+      </w:pPr>
+      <w:r>
+        <w:rPr>
+          <w:rtl w:val="0"/>
+        </w:rPr>
+      </w:r>
+    </w:p>
+    <w:p>
+      <w:pPr>
+        <w:rPr>
           <w:sz w:val="26"/>
           <w:szCs w:val="26"/>
         </w:rPr>
       </w:pPr>
-      <w:r>
-        <w:rPr>
-          <w:rtl w:val="0"/>
-        </w:rPr>
-      </w:r>
-    </w:p>
-    <w:p>
-      <w:pPr>
-        <w:rPr>
-          <w:sz w:val="26"/>
-          <w:szCs w:val="26"/>
-        </w:rPr>
-      </w:pPr>
-      <w:hyperlink r:id="rId13">
+      <w:hyperlink r:id="rId12">
         <w:r>
           <w:rPr>
             <w:b w:val="1"/>
+            <w:bCs w:val="1"/>
             <w:color w:val="1155cc"/>
             <w:sz w:val="26"/>
             <w:szCs w:val="26"/>
@@ -748,11 +791,12 @@
       <w:r>
         <w:rPr>
           <w:b w:val="1"/>
+          <w:bCs w:val="1"/>
           <w:sz w:val="26"/>
           <w:szCs w:val="26"/>
           <w:rtl w:val="0"/>
         </w:rPr>
-        <w:t xml:space="preserve"> WebTV :</w:t>
+        <w:t xml:space="preserve"> TaskManager :</w:t>
       </w:r>
       <w:r>
         <w:rPr>
@@ -760,22 +804,23 @@
           <w:szCs w:val="26"/>
           <w:rtl w:val="0"/>
         </w:rPr>
-        <w:t xml:space="preserve"> Full stack Project</w:t>
-      </w:r>
-    </w:p>
-    <w:p>
-      <w:pPr>
-        <w:rPr>
-          <w:rFonts w:ascii="Roboto" w:cs="Roboto" w:eastAsia="Roboto" w:hAnsi="Roboto"/>
-          <w:color w:val="333333"/>
-          <w:sz w:val="24"/>
-          <w:szCs w:val="24"/>
-          <w:highlight w:val="white"/>
-        </w:rPr>
-      </w:pPr>
-      <w:r>
-        <w:rPr>
-          <w:b w:val="1"/>
+        <w:t xml:space="preserve"> Mern Stack Project</w:t>
+      </w:r>
+    </w:p>
+    <w:p>
+      <w:pPr>
+        <w:rPr>
+          <w:rFonts w:ascii="Roboto" w:cs="Roboto" w:eastAsia="Roboto" w:hAnsi="Roboto"/>
+          <w:color w:val="333333"/>
+          <w:sz w:val="24"/>
+          <w:szCs w:val="24"/>
+          <w:highlight w:val="white"/>
+        </w:rPr>
+      </w:pPr>
+      <w:r>
+        <w:rPr>
+          <w:b w:val="1"/>
+          <w:bCs w:val="1"/>
           <w:sz w:val="26"/>
           <w:szCs w:val="26"/>
           <w:rtl w:val="0"/>
@@ -791,7 +836,7 @@
           <w:highlight w:val="white"/>
           <w:rtl w:val="0"/>
         </w:rPr>
-        <w:t xml:space="preserve"> NodeJs , MonogoDb Atlas , Ejs, Javascript</w:t>
+        <w:t xml:space="preserve"> NodeJs , MongoDb Atlas , React, Express</w:t>
       </w:r>
     </w:p>
     <w:p>
@@ -814,68 +859,57 @@
       <w:pPr>
         <w:numPr>
           <w:ilvl w:val="0"/>
-          <w:numId w:val="2"/>
+          <w:numId w:val="3"/>
         </w:numPr>
         <w:ind w:left="720" w:hanging="360"/>
-        <w:rPr>
-          <w:rFonts w:ascii="Roboto" w:cs="Roboto" w:eastAsia="Roboto" w:hAnsi="Roboto"/>
-          <w:color w:val="333333"/>
-          <w:sz w:val="24"/>
-          <w:szCs w:val="24"/>
-          <w:highlight w:val="white"/>
-        </w:rPr>
-      </w:pPr>
-      <w:r>
-        <w:rPr>
-          <w:rFonts w:ascii="Roboto" w:cs="Roboto" w:eastAsia="Roboto" w:hAnsi="Roboto"/>
-          <w:b w:val="1"/>
-          <w:color w:val="333333"/>
-          <w:sz w:val="24"/>
-          <w:szCs w:val="24"/>
-          <w:highlight w:val="white"/>
-          <w:rtl w:val="0"/>
-        </w:rPr>
-        <w:t xml:space="preserve"> </w:t>
-      </w:r>
-      <w:r>
-        <w:rPr>
-          <w:rFonts w:ascii="Roboto" w:cs="Roboto" w:eastAsia="Roboto" w:hAnsi="Roboto"/>
-          <w:color w:val="333333"/>
-          <w:sz w:val="24"/>
-          <w:szCs w:val="24"/>
-          <w:highlight w:val="white"/>
-          <w:rtl w:val="0"/>
-        </w:rPr>
-        <w:t xml:space="preserve">WebTV is a full-stack web application that works like an OTT platform. Users can sign up and log in to access the app, browse, and watch movie trailers. It also has a subscription page (still under development) and offers other features to make the platform more interactive and user-friendly. WebTV aims to provide a smooth streaming experience while continuously adding new functionalities for a better user experience.</w:t>
-      </w:r>
-    </w:p>
-    <w:p>
-      <w:pPr>
-        <w:rPr>
-          <w:rFonts w:ascii="Roboto" w:cs="Roboto" w:eastAsia="Roboto" w:hAnsi="Roboto"/>
-          <w:color w:val="333333"/>
-          <w:sz w:val="24"/>
-          <w:szCs w:val="24"/>
-          <w:highlight w:val="white"/>
-        </w:rPr>
-      </w:pPr>
-      <w:r>
-        <w:rPr>
-          <w:rtl w:val="0"/>
-        </w:rPr>
-      </w:r>
-    </w:p>
-    <w:p>
-      <w:pPr>
-        <w:rPr>
+        <w:jc w:val="both"/>
+        <w:rPr>
+          <w:rFonts w:ascii="Roboto" w:cs="Roboto" w:eastAsia="Roboto" w:hAnsi="Roboto"/>
+          <w:color w:val="333333"/>
+          <w:sz w:val="24"/>
+          <w:szCs w:val="24"/>
+          <w:highlight w:val="white"/>
+        </w:rPr>
+      </w:pPr>
+      <w:r>
+        <w:rPr>
+          <w:rFonts w:ascii="Roboto" w:cs="Roboto" w:eastAsia="Roboto" w:hAnsi="Roboto"/>
+          <w:color w:val="333333"/>
+          <w:sz w:val="24"/>
+          <w:szCs w:val="24"/>
+          <w:highlight w:val="white"/>
+          <w:rtl w:val="0"/>
+        </w:rPr>
+        <w:t xml:space="preserve">Task Manager is a responsive React frontend with Node/Express backend enabling quick task creation, categorization, deadlines, and progress tracking. Clean UI, intuitive forms, and RESTful API for reliable CRUD operations and real-time UX.</w:t>
+      </w:r>
+    </w:p>
+    <w:p>
+      <w:pPr>
+        <w:rPr>
+          <w:b w:val="1"/>
+          <w:bCs w:val="1"/>
           <w:sz w:val="26"/>
           <w:szCs w:val="26"/>
         </w:rPr>
       </w:pPr>
-      <w:hyperlink r:id="rId14">
+      <w:r>
+        <w:rPr>
+          <w:rtl w:val="0"/>
+        </w:rPr>
+      </w:r>
+    </w:p>
+    <w:p>
+      <w:pPr>
+        <w:rPr>
+          <w:sz w:val="26"/>
+          <w:szCs w:val="26"/>
+        </w:rPr>
+      </w:pPr>
+      <w:hyperlink r:id="rId13">
         <w:r>
           <w:rPr>
             <w:b w:val="1"/>
+            <w:bCs w:val="1"/>
             <w:color w:val="1155cc"/>
             <w:sz w:val="26"/>
             <w:szCs w:val="26"/>
@@ -888,172 +922,174 @@
       <w:r>
         <w:rPr>
           <w:b w:val="1"/>
+          <w:bCs w:val="1"/>
           <w:sz w:val="26"/>
           <w:szCs w:val="26"/>
           <w:rtl w:val="0"/>
         </w:rPr>
-        <w:t xml:space="preserve"> Blinkit Clone :</w:t>
-      </w:r>
-      <w:r>
-        <w:rPr>
+        <w:t xml:space="preserve"> </w:t>
+      </w:r>
+      <w:r>
+        <w:rPr>
+          <w:b w:val="1"/>
+          <w:bCs w:val="1"/>
           <w:sz w:val="26"/>
           <w:szCs w:val="26"/>
           <w:rtl w:val="0"/>
         </w:rPr>
-        <w:t xml:space="preserve"> Front end and Backend Development</w:t>
-      </w:r>
-    </w:p>
-    <w:p>
-      <w:pPr>
-        <w:rPr>
-          <w:rFonts w:ascii="Roboto" w:cs="Roboto" w:eastAsia="Roboto" w:hAnsi="Roboto"/>
-          <w:color w:val="333333"/>
-          <w:sz w:val="24"/>
-          <w:szCs w:val="24"/>
-          <w:highlight w:val="white"/>
-        </w:rPr>
-      </w:pPr>
-      <w:r>
-        <w:rPr>
-          <w:b w:val="1"/>
+        <w:t xml:space="preserve">WebTV :</w:t>
+      </w:r>
+      <w:r>
+        <w:rPr>
           <w:sz w:val="26"/>
           <w:szCs w:val="26"/>
           <w:rtl w:val="0"/>
         </w:rPr>
-        <w:t xml:space="preserve">Tech Stack: </w:t>
-      </w:r>
-      <w:r>
-        <w:rPr>
-          <w:rFonts w:ascii="Roboto" w:cs="Roboto" w:eastAsia="Roboto" w:hAnsi="Roboto"/>
-          <w:b w:val="1"/>
-          <w:color w:val="333333"/>
-          <w:sz w:val="24"/>
-          <w:szCs w:val="24"/>
-          <w:rtl w:val="0"/>
-        </w:rPr>
-        <w:t xml:space="preserve"> </w:t>
-      </w:r>
-      <w:r>
-        <w:rPr>
-          <w:rFonts w:ascii="Roboto" w:cs="Roboto" w:eastAsia="Roboto" w:hAnsi="Roboto"/>
-          <w:color w:val="333333"/>
-          <w:sz w:val="24"/>
-          <w:szCs w:val="24"/>
-          <w:highlight w:val="white"/>
-          <w:rtl w:val="0"/>
-        </w:rPr>
-        <w:t xml:space="preserve">React, Firebase</w:t>
-      </w:r>
-    </w:p>
-    <w:p>
-      <w:pPr>
-        <w:rPr>
-          <w:rFonts w:ascii="Roboto" w:cs="Roboto" w:eastAsia="Roboto" w:hAnsi="Roboto"/>
-          <w:color w:val="333333"/>
-          <w:sz w:val="24"/>
-          <w:szCs w:val="24"/>
-          <w:highlight w:val="white"/>
-        </w:rPr>
-      </w:pPr>
-      <w:r>
-        <w:rPr>
-          <w:rtl w:val="0"/>
-        </w:rPr>
-      </w:r>
-    </w:p>
-    <w:p>
-      <w:pPr>
-        <w:numPr>
-          <w:ilvl w:val="0"/>
-          <w:numId w:val="2"/>
-        </w:numPr>
-        <w:ind w:left="720" w:hanging="360"/>
-        <w:rPr>
-          <w:rFonts w:ascii="Roboto" w:cs="Roboto" w:eastAsia="Roboto" w:hAnsi="Roboto"/>
-          <w:color w:val="333333"/>
-          <w:sz w:val="24"/>
-          <w:szCs w:val="24"/>
-          <w:highlight w:val="white"/>
-        </w:rPr>
-      </w:pPr>
-      <w:r>
-        <w:rPr>
-          <w:rFonts w:ascii="Roboto" w:cs="Roboto" w:eastAsia="Roboto" w:hAnsi="Roboto"/>
-          <w:b w:val="1"/>
-          <w:color w:val="333333"/>
-          <w:sz w:val="24"/>
-          <w:szCs w:val="24"/>
-          <w:highlight w:val="white"/>
-          <w:rtl w:val="0"/>
-        </w:rPr>
-        <w:t xml:space="preserve"> </w:t>
-      </w:r>
-      <w:r>
-        <w:rPr>
-          <w:rFonts w:ascii="Roboto" w:cs="Roboto" w:eastAsia="Roboto" w:hAnsi="Roboto"/>
-          <w:color w:val="333333"/>
-          <w:sz w:val="24"/>
-          <w:szCs w:val="24"/>
-          <w:highlight w:val="white"/>
-          <w:rtl w:val="0"/>
-        </w:rPr>
-        <w:t xml:space="preserve">This Project is a clone for popular grocery delivery web application, built using React and Firebase. The platform replicates the core functionality and sleek user interface of Blinkit, allowing users to browse grocery items, add products to their cart. Firebase handles authentication, real-time database operations, and cloud hosting, ensuring smooth performance and secure data management. The app is fully responsive, providing an optimized experience across mobile and desktop devices. This project demonstrates front-end development skills, state management, and seamless integration with cloud-based backend services to deliver a fast, reliable.</w:t>
-      </w:r>
-    </w:p>
-    <w:p>
-      <w:pPr>
-        <w:ind w:left="720" w:firstLine="0"/>
-        <w:rPr>
-          <w:rFonts w:ascii="Roboto" w:cs="Roboto" w:eastAsia="Roboto" w:hAnsi="Roboto"/>
-          <w:color w:val="333333"/>
-          <w:sz w:val="24"/>
-          <w:szCs w:val="24"/>
-          <w:highlight w:val="white"/>
-        </w:rPr>
-      </w:pPr>
-      <w:r>
-        <w:rPr>
-          <w:rtl w:val="0"/>
-        </w:rPr>
-      </w:r>
-    </w:p>
-    <w:p>
-      <w:pPr>
-        <w:rPr>
+        <w:t xml:space="preserve"> Full stack Project</w:t>
+      </w:r>
+    </w:p>
+    <w:p>
+      <w:pPr>
+        <w:rPr>
+          <w:rFonts w:ascii="Roboto" w:cs="Roboto" w:eastAsia="Roboto" w:hAnsi="Roboto"/>
+          <w:color w:val="333333"/>
+          <w:sz w:val="24"/>
+          <w:szCs w:val="24"/>
+          <w:highlight w:val="white"/>
+        </w:rPr>
+      </w:pPr>
+      <w:r>
+        <w:rPr>
+          <w:b w:val="1"/>
+          <w:bCs w:val="1"/>
           <w:sz w:val="26"/>
           <w:szCs w:val="26"/>
-        </w:rPr>
-      </w:pPr>
-      <w:hyperlink r:id="rId15">
+          <w:rtl w:val="0"/>
+        </w:rPr>
+        <w:t xml:space="preserve">Tech Stack: </w:t>
+      </w:r>
+      <w:r>
+        <w:rPr>
+          <w:rFonts w:ascii="Roboto" w:cs="Roboto" w:eastAsia="Roboto" w:hAnsi="Roboto"/>
+          <w:color w:val="333333"/>
+          <w:sz w:val="24"/>
+          <w:szCs w:val="24"/>
+          <w:highlight w:val="white"/>
+          <w:rtl w:val="0"/>
+        </w:rPr>
+        <w:t xml:space="preserve"> NodeJs , MongoDb Atlas , Ejs, Javascript , Express</w:t>
+      </w:r>
+      <w:hyperlink r:id="rId14">
         <w:r>
           <w:rPr>
             <w:b w:val="1"/>
+            <w:bCs w:val="1"/>
             <w:color w:val="1155cc"/>
             <w:sz w:val="26"/>
             <w:szCs w:val="26"/>
             <w:u w:val="single"/>
             <w:rtl w:val="0"/>
           </w:rPr>
-          <w:t xml:space="preserve">[LINK] </w:t>
+          <w:t xml:space="preserve"> [VideoWalkthrough] </w:t>
         </w:r>
       </w:hyperlink>
       <w:r>
         <w:rPr>
-          <w:b w:val="1"/>
+          <w:rtl w:val="0"/>
+        </w:rPr>
+      </w:r>
+    </w:p>
+    <w:p>
+      <w:pPr>
+        <w:rPr>
+          <w:rFonts w:ascii="Roboto" w:cs="Roboto" w:eastAsia="Roboto" w:hAnsi="Roboto"/>
+          <w:color w:val="333333"/>
+          <w:sz w:val="24"/>
+          <w:szCs w:val="24"/>
+          <w:highlight w:val="white"/>
+        </w:rPr>
+      </w:pPr>
+      <w:r>
+        <w:rPr>
+          <w:rtl w:val="0"/>
+        </w:rPr>
+      </w:r>
+    </w:p>
+    <w:p>
+      <w:pPr>
+        <w:numPr>
+          <w:ilvl w:val="0"/>
+          <w:numId w:val="3"/>
+        </w:numPr>
+        <w:ind w:left="720" w:hanging="360"/>
+        <w:jc w:val="both"/>
+        <w:rPr>
+          <w:rFonts w:ascii="Roboto" w:cs="Roboto" w:eastAsia="Roboto" w:hAnsi="Roboto"/>
+          <w:color w:val="333333"/>
+          <w:sz w:val="24"/>
+          <w:szCs w:val="24"/>
+          <w:highlight w:val="white"/>
+        </w:rPr>
+      </w:pPr>
+      <w:r>
+        <w:rPr>
+          <w:rFonts w:ascii="Roboto" w:cs="Roboto" w:eastAsia="Roboto" w:hAnsi="Roboto"/>
+          <w:color w:val="333333"/>
+          <w:sz w:val="24"/>
+          <w:szCs w:val="24"/>
+          <w:highlight w:val="white"/>
+          <w:rtl w:val="0"/>
+        </w:rPr>
+        <w:t xml:space="preserve">WebTV is a full-stack web application that works like an OTT platform. Users can sign up and log in to access the app, browse, and watch movie trailers. It also has a subscription page (still under development) and offers other features to make the platform more interactive and user-friendly. WebTV aims to provide a smooth streaming experience while continuously adding new functionalities for a better user experience.</w:t>
+      </w:r>
+    </w:p>
+    <w:p>
+      <w:pPr>
+        <w:ind w:left="720" w:firstLine="0"/>
+        <w:rPr>
+          <w:rFonts w:ascii="Roboto" w:cs="Roboto" w:eastAsia="Roboto" w:hAnsi="Roboto"/>
+          <w:color w:val="333333"/>
+          <w:sz w:val="24"/>
+          <w:szCs w:val="24"/>
+          <w:highlight w:val="white"/>
+        </w:rPr>
+      </w:pPr>
+      <w:r>
+        <w:rPr>
+          <w:rtl w:val="0"/>
+        </w:rPr>
+      </w:r>
+    </w:p>
+    <w:p>
+      <w:pPr>
+        <w:rPr>
           <w:sz w:val="26"/>
           <w:szCs w:val="26"/>
-          <w:rtl w:val="0"/>
-        </w:rPr>
-        <w:t xml:space="preserve">Weather App</w:t>
-      </w:r>
-      <w:r>
-        <w:rPr>
-          <w:b w:val="1"/>
+        </w:rPr>
+      </w:pPr>
+      <w:hyperlink r:id="rId15">
+        <w:r>
+          <w:rPr>
+            <w:b w:val="1"/>
+            <w:bCs w:val="1"/>
+            <w:color w:val="1155cc"/>
+            <w:sz w:val="26"/>
+            <w:szCs w:val="26"/>
+            <w:u w:val="single"/>
+            <w:rtl w:val="0"/>
+          </w:rPr>
+          <w:t xml:space="preserve">[LINK]</w:t>
+        </w:r>
+      </w:hyperlink>
+      <w:r>
+        <w:rPr>
+          <w:b w:val="1"/>
+          <w:bCs w:val="1"/>
           <w:sz w:val="26"/>
           <w:szCs w:val="26"/>
           <w:rtl w:val="0"/>
         </w:rPr>
-        <w:t xml:space="preserve"> :</w:t>
+        <w:t xml:space="preserve"> Blinkit Clone :</w:t>
       </w:r>
       <w:r>
         <w:rPr>
@@ -1061,22 +1097,23 @@
           <w:szCs w:val="26"/>
           <w:rtl w:val="0"/>
         </w:rPr>
-        <w:t xml:space="preserve"> Front end development</w:t>
-      </w:r>
-    </w:p>
-    <w:p>
-      <w:pPr>
-        <w:rPr>
-          <w:rFonts w:ascii="Roboto" w:cs="Roboto" w:eastAsia="Roboto" w:hAnsi="Roboto"/>
-          <w:color w:val="333333"/>
-          <w:sz w:val="24"/>
-          <w:szCs w:val="24"/>
-          <w:highlight w:val="white"/>
-        </w:rPr>
-      </w:pPr>
-      <w:r>
-        <w:rPr>
-          <w:b w:val="1"/>
+        <w:t xml:space="preserve"> Front end and Backend Development</w:t>
+      </w:r>
+    </w:p>
+    <w:p>
+      <w:pPr>
+        <w:rPr>
+          <w:rFonts w:ascii="Roboto" w:cs="Roboto" w:eastAsia="Roboto" w:hAnsi="Roboto"/>
+          <w:color w:val="333333"/>
+          <w:sz w:val="24"/>
+          <w:szCs w:val="24"/>
+          <w:highlight w:val="white"/>
+        </w:rPr>
+      </w:pPr>
+      <w:r>
+        <w:rPr>
+          <w:b w:val="1"/>
+          <w:bCs w:val="1"/>
           <w:sz w:val="26"/>
           <w:szCs w:val="26"/>
           <w:rtl w:val="0"/>
@@ -1087,6 +1124,7 @@
         <w:rPr>
           <w:rFonts w:ascii="Roboto" w:cs="Roboto" w:eastAsia="Roboto" w:hAnsi="Roboto"/>
           <w:b w:val="1"/>
+          <w:bCs w:val="1"/>
           <w:color w:val="333333"/>
           <w:sz w:val="24"/>
           <w:szCs w:val="24"/>
@@ -1103,7 +1141,7 @@
           <w:highlight w:val="white"/>
           <w:rtl w:val="0"/>
         </w:rPr>
-        <w:t xml:space="preserve">React</w:t>
+        <w:t xml:space="preserve">React, Firebase</w:t>
       </w:r>
     </w:p>
     <w:p>
@@ -1126,67 +1164,301 @@
       <w:pPr>
         <w:numPr>
           <w:ilvl w:val="0"/>
-          <w:numId w:val="2"/>
+          <w:numId w:val="3"/>
         </w:numPr>
         <w:ind w:left="720" w:hanging="360"/>
-        <w:rPr>
-          <w:rFonts w:ascii="Roboto" w:cs="Roboto" w:eastAsia="Roboto" w:hAnsi="Roboto"/>
-          <w:color w:val="333333"/>
-          <w:sz w:val="24"/>
-          <w:szCs w:val="24"/>
-          <w:highlight w:val="white"/>
-        </w:rPr>
-      </w:pPr>
-      <w:r>
-        <w:rPr>
-          <w:rFonts w:ascii="Roboto" w:cs="Roboto" w:eastAsia="Roboto" w:hAnsi="Roboto"/>
-          <w:color w:val="333333"/>
-          <w:sz w:val="24"/>
-          <w:szCs w:val="24"/>
-          <w:highlight w:val="white"/>
-          <w:rtl w:val="0"/>
-        </w:rPr>
-        <w:t xml:space="preserve">Weather Forecast is a React-based web application that provides real-time weather updates for any city using the WeatherAPI. Users can enter a location to instantly view temperature, humidity, wind speed, and weather conditions in both Celsius and Fahrenheit. The app features a clean, responsive design and uses API integration to deliver accurate, up-to-date weather information, making it simple and efficient for users to check global weather conditions anytime.</w:t>
-      </w:r>
-    </w:p>
-    <w:p>
-      <w:pPr>
-        <w:rPr>
-          <w:rFonts w:ascii="Roboto" w:cs="Roboto" w:eastAsia="Roboto" w:hAnsi="Roboto"/>
-          <w:color w:val="333333"/>
-          <w:sz w:val="24"/>
-          <w:szCs w:val="24"/>
-          <w:highlight w:val="white"/>
-        </w:rPr>
-      </w:pPr>
-      <w:r>
-        <w:rPr>
-          <w:rtl w:val="0"/>
-        </w:rPr>
-      </w:r>
-    </w:p>
-    <w:p>
-      <w:pPr>
-        <w:rPr>
-          <w:rFonts w:ascii="Roboto" w:cs="Roboto" w:eastAsia="Roboto" w:hAnsi="Roboto"/>
-          <w:color w:val="333333"/>
-          <w:sz w:val="24"/>
-          <w:szCs w:val="24"/>
-          <w:highlight w:val="white"/>
-        </w:rPr>
-      </w:pPr>
-      <w:r>
-        <w:rPr>
-          <w:rtl w:val="0"/>
-        </w:rPr>
-      </w:r>
-    </w:p>
-    <w:p>
-      <w:pPr>
-        <w:rPr>
-          <w:b w:val="1"/>
-          <w:sz w:val="26"/>
-          <w:szCs w:val="26"/>
+        <w:jc w:val="both"/>
+        <w:rPr>
+          <w:rFonts w:ascii="Roboto" w:cs="Roboto" w:eastAsia="Roboto" w:hAnsi="Roboto"/>
+          <w:color w:val="333333"/>
+          <w:sz w:val="24"/>
+          <w:szCs w:val="24"/>
+          <w:highlight w:val="white"/>
+        </w:rPr>
+      </w:pPr>
+      <w:r>
+        <w:rPr>
+          <w:rFonts w:ascii="Roboto" w:cs="Roboto" w:eastAsia="Roboto" w:hAnsi="Roboto"/>
+          <w:color w:val="333333"/>
+          <w:sz w:val="24"/>
+          <w:szCs w:val="24"/>
+          <w:highlight w:val="white"/>
+          <w:rtl w:val="0"/>
+        </w:rPr>
+        <w:t xml:space="preserve">This project is a Blinkit clone built with React and Firebase. It replicates grocery browsing, cart management, and user authentication using Firebase for real-time data and hosting. Fully responsive across devices, it showcases front-end design, state management, and smooth cloud integration for a fast, reliable experience.</w:t>
+      </w:r>
+    </w:p>
+    <w:p>
+      <w:pPr>
+        <w:ind w:left="720" w:firstLine="0"/>
+        <w:rPr>
+          <w:rFonts w:ascii="Roboto" w:cs="Roboto" w:eastAsia="Roboto" w:hAnsi="Roboto"/>
+          <w:color w:val="333333"/>
+          <w:sz w:val="24"/>
+          <w:szCs w:val="24"/>
+          <w:highlight w:val="white"/>
+        </w:rPr>
+      </w:pPr>
+      <w:r>
+        <w:rPr>
+          <w:rtl w:val="0"/>
+        </w:rPr>
+      </w:r>
+    </w:p>
+    <w:p>
+      <w:pPr>
+        <w:rPr>
+          <w:rFonts w:ascii="Roboto" w:cs="Roboto" w:eastAsia="Roboto" w:hAnsi="Roboto"/>
+          <w:b w:val="1"/>
+          <w:bCs w:val="1"/>
+          <w:color w:val="333333"/>
+          <w:sz w:val="28"/>
+          <w:szCs w:val="28"/>
+          <w:highlight w:val="white"/>
+        </w:rPr>
+      </w:pPr>
+      <w:r>
+        <w:rPr>
+          <w:rFonts w:ascii="Roboto" w:cs="Roboto" w:eastAsia="Roboto" w:hAnsi="Roboto"/>
+          <w:b w:val="1"/>
+          <w:bCs w:val="1"/>
+          <w:color w:val="333333"/>
+          <w:sz w:val="28"/>
+          <w:szCs w:val="28"/>
+          <w:highlight w:val="white"/>
+          <w:rtl w:val="0"/>
+        </w:rPr>
+        <w:t xml:space="preserve">Personal details :</w:t>
+      </w:r>
+    </w:p>
+    <w:p>
+      <w:pPr>
+        <w:rPr>
+          <w:rFonts w:ascii="Roboto" w:cs="Roboto" w:eastAsia="Roboto" w:hAnsi="Roboto"/>
+          <w:color w:val="333333"/>
+          <w:sz w:val="24"/>
+          <w:szCs w:val="24"/>
+          <w:highlight w:val="white"/>
+        </w:rPr>
+      </w:pPr>
+      <w:r>
+        <w:rPr>
+          <w:rFonts w:ascii="Roboto" w:cs="Roboto" w:eastAsia="Roboto" w:hAnsi="Roboto"/>
+          <w:b w:val="1"/>
+          <w:bCs w:val="1"/>
+          <w:color w:val="333333"/>
+          <w:sz w:val="24"/>
+          <w:szCs w:val="24"/>
+          <w:highlight w:val="white"/>
+          <w:rtl w:val="0"/>
+        </w:rPr>
+        <w:t xml:space="preserve">Languages Known :</w:t>
+      </w:r>
+      <w:r>
+        <w:rPr>
+          <w:rFonts w:ascii="Roboto" w:cs="Roboto" w:eastAsia="Roboto" w:hAnsi="Roboto"/>
+          <w:color w:val="333333"/>
+          <w:sz w:val="24"/>
+          <w:szCs w:val="24"/>
+          <w:highlight w:val="white"/>
+          <w:rtl w:val="0"/>
+        </w:rPr>
+        <w:t xml:space="preserve">  English, Punjabi and Hindi.</w:t>
+      </w:r>
+    </w:p>
+    <w:p>
+      <w:pPr>
+        <w:rPr>
+          <w:rFonts w:ascii="Roboto" w:cs="Roboto" w:eastAsia="Roboto" w:hAnsi="Roboto"/>
+          <w:b w:val="1"/>
+          <w:bCs w:val="1"/>
+          <w:color w:val="333333"/>
+          <w:sz w:val="24"/>
+          <w:szCs w:val="24"/>
+          <w:highlight w:val="white"/>
+        </w:rPr>
+      </w:pPr>
+      <w:r>
+        <w:rPr>
+          <w:rtl w:val="0"/>
+        </w:rPr>
+      </w:r>
+    </w:p>
+    <w:p>
+      <w:pPr>
+        <w:rPr>
+          <w:rFonts w:ascii="Roboto" w:cs="Roboto" w:eastAsia="Roboto" w:hAnsi="Roboto"/>
+          <w:color w:val="333333"/>
+          <w:sz w:val="24"/>
+          <w:szCs w:val="24"/>
+          <w:highlight w:val="white"/>
+        </w:rPr>
+      </w:pPr>
+      <w:r>
+        <w:rPr>
+          <w:rFonts w:ascii="Roboto" w:cs="Roboto" w:eastAsia="Roboto" w:hAnsi="Roboto"/>
+          <w:b w:val="1"/>
+          <w:bCs w:val="1"/>
+          <w:color w:val="333333"/>
+          <w:sz w:val="24"/>
+          <w:szCs w:val="24"/>
+          <w:highlight w:val="white"/>
+          <w:rtl w:val="0"/>
+        </w:rPr>
+        <w:t xml:space="preserve">Hobbies :</w:t>
+      </w:r>
+      <w:r>
+        <w:rPr>
+          <w:rFonts w:ascii="Roboto" w:cs="Roboto" w:eastAsia="Roboto" w:hAnsi="Roboto"/>
+          <w:color w:val="333333"/>
+          <w:sz w:val="24"/>
+          <w:szCs w:val="24"/>
+          <w:highlight w:val="white"/>
+          <w:rtl w:val="0"/>
+        </w:rPr>
+        <w:t xml:space="preserve"> Cricket, Gymming &amp; Traveling.</w:t>
+      </w:r>
+    </w:p>
+    <w:p>
+      <w:pPr>
+        <w:rPr>
+          <w:rFonts w:ascii="Roboto" w:cs="Roboto" w:eastAsia="Roboto" w:hAnsi="Roboto"/>
+          <w:color w:val="333333"/>
+          <w:sz w:val="24"/>
+          <w:szCs w:val="24"/>
+          <w:highlight w:val="white"/>
+        </w:rPr>
+      </w:pPr>
+      <w:r>
+        <w:rPr>
+          <w:rtl w:val="0"/>
+        </w:rPr>
+      </w:r>
+    </w:p>
+    <w:p>
+      <w:pPr>
+        <w:rPr>
+          <w:rFonts w:ascii="Roboto" w:cs="Roboto" w:eastAsia="Roboto" w:hAnsi="Roboto"/>
+          <w:b w:val="1"/>
+          <w:bCs w:val="1"/>
+          <w:color w:val="333333"/>
+          <w:sz w:val="28"/>
+          <w:szCs w:val="28"/>
+          <w:highlight w:val="white"/>
+        </w:rPr>
+      </w:pPr>
+      <w:r>
+        <w:rPr>
+          <w:rFonts w:ascii="Roboto" w:cs="Roboto" w:eastAsia="Roboto" w:hAnsi="Roboto"/>
+          <w:b w:val="1"/>
+          <w:bCs w:val="1"/>
+          <w:color w:val="333333"/>
+          <w:sz w:val="28"/>
+          <w:szCs w:val="28"/>
+          <w:highlight w:val="white"/>
+          <w:rtl w:val="0"/>
+        </w:rPr>
+        <w:t xml:space="preserve">DECLARATION :</w:t>
+      </w:r>
+    </w:p>
+    <w:p>
+      <w:pPr>
+        <w:rPr>
+          <w:rFonts w:ascii="Roboto" w:cs="Roboto" w:eastAsia="Roboto" w:hAnsi="Roboto"/>
+          <w:color w:val="333333"/>
+          <w:sz w:val="24"/>
+          <w:szCs w:val="24"/>
+          <w:highlight w:val="white"/>
+        </w:rPr>
+      </w:pPr>
+      <w:r>
+        <w:rPr>
+          <w:rFonts w:ascii="Roboto" w:cs="Roboto" w:eastAsia="Roboto" w:hAnsi="Roboto"/>
+          <w:color w:val="333333"/>
+          <w:sz w:val="24"/>
+          <w:szCs w:val="24"/>
+          <w:highlight w:val="white"/>
+          <w:rtl w:val="0"/>
+        </w:rPr>
+        <w:t xml:space="preserve">I hereby solely declare that the above-mentioned information is correct to the best of my knowledge. </w:t>
+      </w:r>
+    </w:p>
+    <w:p>
+      <w:pPr>
+        <w:rPr>
+          <w:rFonts w:ascii="Roboto" w:cs="Roboto" w:eastAsia="Roboto" w:hAnsi="Roboto"/>
+          <w:color w:val="333333"/>
+          <w:sz w:val="24"/>
+          <w:szCs w:val="24"/>
+          <w:highlight w:val="white"/>
+        </w:rPr>
+      </w:pPr>
+      <w:r>
+        <w:rPr>
+          <w:rtl w:val="0"/>
+        </w:rPr>
+      </w:r>
+    </w:p>
+    <w:p>
+      <w:pPr>
+        <w:rPr>
+          <w:rFonts w:ascii="Roboto" w:cs="Roboto" w:eastAsia="Roboto" w:hAnsi="Roboto"/>
+          <w:b w:val="1"/>
+          <w:bCs w:val="1"/>
+          <w:color w:val="333333"/>
+          <w:sz w:val="20"/>
+          <w:szCs w:val="20"/>
+          <w:highlight w:val="white"/>
+        </w:rPr>
+      </w:pPr>
+      <w:r>
+        <w:rPr>
+          <w:rtl w:val="0"/>
+        </w:rPr>
+      </w:r>
+    </w:p>
+    <w:p>
+      <w:pPr>
+        <w:rPr>
+          <w:rFonts w:ascii="Roboto" w:cs="Roboto" w:eastAsia="Roboto" w:hAnsi="Roboto"/>
+          <w:b w:val="1"/>
+          <w:bCs w:val="1"/>
+          <w:color w:val="333333"/>
+          <w:sz w:val="28"/>
+          <w:szCs w:val="28"/>
+          <w:highlight w:val="white"/>
+        </w:rPr>
+      </w:pPr>
+      <w:r>
+        <w:rPr>
+          <w:rtl w:val="0"/>
+        </w:rPr>
+      </w:r>
+    </w:p>
+    <w:p>
+      <w:pPr>
+        <w:rPr>
+          <w:rFonts w:ascii="Roboto" w:cs="Roboto" w:eastAsia="Roboto" w:hAnsi="Roboto"/>
+          <w:color w:val="333333"/>
+          <w:sz w:val="24"/>
+          <w:szCs w:val="24"/>
+          <w:highlight w:val="white"/>
+        </w:rPr>
+      </w:pPr>
+      <w:r>
+        <w:rPr>
+          <w:rtl w:val="0"/>
+        </w:rPr>
+      </w:r>
+    </w:p>
+    <w:p>
+      <w:pPr>
+        <w:rPr>
+          <w:rFonts w:ascii="Roboto" w:cs="Roboto" w:eastAsia="Roboto" w:hAnsi="Roboto"/>
+          <w:color w:val="333333"/>
+          <w:sz w:val="24"/>
+          <w:szCs w:val="24"/>
+          <w:highlight w:val="white"/>
         </w:rPr>
       </w:pPr>
       <w:r>
@@ -1439,11 +1711,237 @@
       </w:rPr>
     </w:lvl>
   </w:abstractNum>
+  <w:abstractNum w:abstractNumId="3">
+    <w:lvl w:ilvl="0">
+      <w:start w:val="1"/>
+      <w:numFmt w:val="bullet"/>
+      <w:lvlText w:val="●"/>
+      <w:lvlJc w:val="left"/>
+      <w:pPr>
+        <w:ind w:left="720" w:hanging="360"/>
+      </w:pPr>
+      <w:rPr>
+        <w:u w:val="none"/>
+      </w:rPr>
+    </w:lvl>
+    <w:lvl w:ilvl="1">
+      <w:start w:val="1"/>
+      <w:numFmt w:val="bullet"/>
+      <w:lvlText w:val="○"/>
+      <w:lvlJc w:val="left"/>
+      <w:pPr>
+        <w:ind w:left="1440" w:hanging="360"/>
+      </w:pPr>
+      <w:rPr>
+        <w:u w:val="none"/>
+      </w:rPr>
+    </w:lvl>
+    <w:lvl w:ilvl="2">
+      <w:start w:val="1"/>
+      <w:numFmt w:val="bullet"/>
+      <w:lvlText w:val="■"/>
+      <w:lvlJc w:val="left"/>
+      <w:pPr>
+        <w:ind w:left="2160" w:hanging="360"/>
+      </w:pPr>
+      <w:rPr>
+        <w:u w:val="none"/>
+      </w:rPr>
+    </w:lvl>
+    <w:lvl w:ilvl="3">
+      <w:start w:val="1"/>
+      <w:numFmt w:val="bullet"/>
+      <w:lvlText w:val="●"/>
+      <w:lvlJc w:val="left"/>
+      <w:pPr>
+        <w:ind w:left="2880" w:hanging="360"/>
+      </w:pPr>
+      <w:rPr>
+        <w:u w:val="none"/>
+      </w:rPr>
+    </w:lvl>
+    <w:lvl w:ilvl="4">
+      <w:start w:val="1"/>
+      <w:numFmt w:val="bullet"/>
+      <w:lvlText w:val="○"/>
+      <w:lvlJc w:val="left"/>
+      <w:pPr>
+        <w:ind w:left="3600" w:hanging="360"/>
+      </w:pPr>
+      <w:rPr>
+        <w:u w:val="none"/>
+      </w:rPr>
+    </w:lvl>
+    <w:lvl w:ilvl="5">
+      <w:start w:val="1"/>
+      <w:numFmt w:val="bullet"/>
+      <w:lvlText w:val="■"/>
+      <w:lvlJc w:val="left"/>
+      <w:pPr>
+        <w:ind w:left="4320" w:hanging="360"/>
+      </w:pPr>
+      <w:rPr>
+        <w:u w:val="none"/>
+      </w:rPr>
+    </w:lvl>
+    <w:lvl w:ilvl="6">
+      <w:start w:val="1"/>
+      <w:numFmt w:val="bullet"/>
+      <w:lvlText w:val="●"/>
+      <w:lvlJc w:val="left"/>
+      <w:pPr>
+        <w:ind w:left="5040" w:hanging="360"/>
+      </w:pPr>
+      <w:rPr>
+        <w:u w:val="none"/>
+      </w:rPr>
+    </w:lvl>
+    <w:lvl w:ilvl="7">
+      <w:start w:val="1"/>
+      <w:numFmt w:val="bullet"/>
+      <w:lvlText w:val="○"/>
+      <w:lvlJc w:val="left"/>
+      <w:pPr>
+        <w:ind w:left="5760" w:hanging="360"/>
+      </w:pPr>
+      <w:rPr>
+        <w:u w:val="none"/>
+      </w:rPr>
+    </w:lvl>
+    <w:lvl w:ilvl="8">
+      <w:start w:val="1"/>
+      <w:numFmt w:val="bullet"/>
+      <w:lvlText w:val="■"/>
+      <w:lvlJc w:val="left"/>
+      <w:pPr>
+        <w:ind w:left="6480" w:hanging="360"/>
+      </w:pPr>
+      <w:rPr>
+        <w:u w:val="none"/>
+      </w:rPr>
+    </w:lvl>
+  </w:abstractNum>
+  <w:abstractNum w:abstractNumId="4">
+    <w:lvl w:ilvl="0">
+      <w:start w:val="1"/>
+      <w:numFmt w:val="bullet"/>
+      <w:lvlText w:val="●"/>
+      <w:lvlJc w:val="left"/>
+      <w:pPr>
+        <w:ind w:left="720" w:hanging="360"/>
+      </w:pPr>
+      <w:rPr>
+        <w:u w:val="none"/>
+      </w:rPr>
+    </w:lvl>
+    <w:lvl w:ilvl="1">
+      <w:start w:val="1"/>
+      <w:numFmt w:val="bullet"/>
+      <w:lvlText w:val="○"/>
+      <w:lvlJc w:val="left"/>
+      <w:pPr>
+        <w:ind w:left="1440" w:hanging="360"/>
+      </w:pPr>
+      <w:rPr>
+        <w:u w:val="none"/>
+      </w:rPr>
+    </w:lvl>
+    <w:lvl w:ilvl="2">
+      <w:start w:val="1"/>
+      <w:numFmt w:val="bullet"/>
+      <w:lvlText w:val="■"/>
+      <w:lvlJc w:val="left"/>
+      <w:pPr>
+        <w:ind w:left="2160" w:hanging="360"/>
+      </w:pPr>
+      <w:rPr>
+        <w:u w:val="none"/>
+      </w:rPr>
+    </w:lvl>
+    <w:lvl w:ilvl="3">
+      <w:start w:val="1"/>
+      <w:numFmt w:val="bullet"/>
+      <w:lvlText w:val="●"/>
+      <w:lvlJc w:val="left"/>
+      <w:pPr>
+        <w:ind w:left="2880" w:hanging="360"/>
+      </w:pPr>
+      <w:rPr>
+        <w:u w:val="none"/>
+      </w:rPr>
+    </w:lvl>
+    <w:lvl w:ilvl="4">
+      <w:start w:val="1"/>
+      <w:numFmt w:val="bullet"/>
+      <w:lvlText w:val="○"/>
+      <w:lvlJc w:val="left"/>
+      <w:pPr>
+        <w:ind w:left="3600" w:hanging="360"/>
+      </w:pPr>
+      <w:rPr>
+        <w:u w:val="none"/>
+      </w:rPr>
+    </w:lvl>
+    <w:lvl w:ilvl="5">
+      <w:start w:val="1"/>
+      <w:numFmt w:val="bullet"/>
+      <w:lvlText w:val="■"/>
+      <w:lvlJc w:val="left"/>
+      <w:pPr>
+        <w:ind w:left="4320" w:hanging="360"/>
+      </w:pPr>
+      <w:rPr>
+        <w:u w:val="none"/>
+      </w:rPr>
+    </w:lvl>
+    <w:lvl w:ilvl="6">
+      <w:start w:val="1"/>
+      <w:numFmt w:val="bullet"/>
+      <w:lvlText w:val="●"/>
+      <w:lvlJc w:val="left"/>
+      <w:pPr>
+        <w:ind w:left="5040" w:hanging="360"/>
+      </w:pPr>
+      <w:rPr>
+        <w:u w:val="none"/>
+      </w:rPr>
+    </w:lvl>
+    <w:lvl w:ilvl="7">
+      <w:start w:val="1"/>
+      <w:numFmt w:val="bullet"/>
+      <w:lvlText w:val="○"/>
+      <w:lvlJc w:val="left"/>
+      <w:pPr>
+        <w:ind w:left="5760" w:hanging="360"/>
+      </w:pPr>
+      <w:rPr>
+        <w:u w:val="none"/>
+      </w:rPr>
+    </w:lvl>
+    <w:lvl w:ilvl="8">
+      <w:start w:val="1"/>
+      <w:numFmt w:val="bullet"/>
+      <w:lvlText w:val="■"/>
+      <w:lvlJc w:val="left"/>
+      <w:pPr>
+        <w:ind w:left="6480" w:hanging="360"/>
+      </w:pPr>
+      <w:rPr>
+        <w:u w:val="none"/>
+      </w:rPr>
+    </w:lvl>
+  </w:abstractNum>
   <w:num w:numId="1">
     <w:abstractNumId w:val="1"/>
   </w:num>
   <w:num w:numId="2">
     <w:abstractNumId w:val="2"/>
+  </w:num>
+  <w:num w:numId="3">
+    <w:abstractNumId w:val="3"/>
+  </w:num>
+  <w:num w:numId="4">
+    <w:abstractNumId w:val="4"/>
   </w:num>
 </w:numbering>
 </file>
@@ -1506,6 +2004,7 @@
     </w:pPr>
     <w:rPr>
       <w:b w:val="0"/>
+      <w:bCs w:val="0"/>
       <w:sz w:val="32"/>
       <w:szCs w:val="32"/>
     </w:rPr>
@@ -1522,6 +2021,7 @@
     </w:pPr>
     <w:rPr>
       <w:b w:val="0"/>
+      <w:bCs w:val="0"/>
       <w:color w:val="434343"/>
       <w:sz w:val="28"/>
       <w:szCs w:val="28"/>
@@ -1571,6 +2071,7 @@
     </w:pPr>
     <w:rPr>
       <w:i w:val="1"/>
+      <w:iCs w:val="1"/>
       <w:color w:val="666666"/>
       <w:sz w:val="22"/>
       <w:szCs w:val="22"/>
@@ -1604,6 +2105,7 @@
     <w:rPr>
       <w:rFonts w:ascii="Arial" w:cs="Arial" w:eastAsia="Arial" w:hAnsi="Arial"/>
       <w:i w:val="0"/>
+      <w:iCs w:val="0"/>
       <w:color w:val="666666"/>
       <w:sz w:val="30"/>
       <w:szCs w:val="30"/>

</xml_diff>